<commit_message>
Update Prescrictive analysis - Section D.docx
</commit_message>
<xml_diff>
--- a/Prescrictive analysis - Section D.docx
+++ b/Prescrictive analysis - Section D.docx
@@ -323,17 +323,7 @@
           <w:lang w:val="en-US" w:eastAsia="es-MX"/>
           <w14:ligatures w14:val="none"/>
         </w:rPr>
-        <w:t>Crude Oil</w:t>
-      </w:r>
-      <w:r>
-        <w:rPr>
-          <w:rFonts w:ascii="Times New Roman" w:eastAsia="Times New Roman" w:hAnsi="Times New Roman" w:cs="Times New Roman"/>
-          <w:color w:val="000000"/>
-          <w:kern w:val="0"/>
-          <w:lang w:val="en-US" w:eastAsia="es-MX"/>
-          <w14:ligatures w14:val="none"/>
-        </w:rPr>
-        <w:t xml:space="preserve"> imports of B</w:t>
+        <w:t>Crude Oil imports of B</w:t>
       </w:r>
       <w:r>
         <w:rPr>
@@ -852,6 +842,7 @@
           <w:rFonts w:ascii="Times New Roman" w:eastAsia="Times New Roman" w:hAnsi="Times New Roman" w:cs="Times New Roman"/>
           <w:b/>
           <w:bCs/>
+          <w:noProof/>
           <w:color w:val="000000"/>
           <w:kern w:val="0"/>
           <w:sz w:val="28"/>
@@ -1337,6 +1328,7 @@
       <w:r>
         <w:rPr>
           <w:rFonts w:ascii="Times New Roman" w:eastAsia="Times New Roman" w:hAnsi="Times New Roman" w:cs="Times New Roman"/>
+          <w:noProof/>
           <w:kern w:val="0"/>
           <w:lang w:val="en-US" w:eastAsia="es-MX"/>
           <w14:ligatures w14:val="none"/>
@@ -1632,31 +1624,7 @@
           <w:lang w:val="en-US" w:eastAsia="es-MX"/>
           <w14:ligatures w14:val="none"/>
         </w:rPr>
-        <w:t xml:space="preserve">Figure </w:t>
-      </w:r>
-      <w:r>
-        <w:rPr>
-          <w:rFonts w:ascii="Times New Roman" w:eastAsia="Times New Roman" w:hAnsi="Times New Roman" w:cs="Times New Roman"/>
-          <w:b/>
-          <w:bCs/>
-          <w:color w:val="000000"/>
-          <w:kern w:val="0"/>
-          <w:lang w:val="en-US" w:eastAsia="es-MX"/>
-          <w14:ligatures w14:val="none"/>
-        </w:rPr>
-        <w:t>2</w:t>
-      </w:r>
-      <w:r>
-        <w:rPr>
-          <w:rFonts w:ascii="Times New Roman" w:eastAsia="Times New Roman" w:hAnsi="Times New Roman" w:cs="Times New Roman"/>
-          <w:b/>
-          <w:bCs/>
-          <w:color w:val="000000"/>
-          <w:kern w:val="0"/>
-          <w:lang w:val="en-US" w:eastAsia="es-MX"/>
-          <w14:ligatures w14:val="none"/>
-        </w:rPr>
-        <w:t>.</w:t>
+        <w:t>Figure 2.</w:t>
       </w:r>
       <w:r>
         <w:rPr>
@@ -1884,6 +1852,7 @@
           <w:rFonts w:ascii="Times New Roman" w:eastAsia="Times New Roman" w:hAnsi="Times New Roman" w:cs="Times New Roman"/>
           <w:b/>
           <w:bCs/>
+          <w:noProof/>
           <w:color w:val="000000"/>
           <w:kern w:val="0"/>
           <w:sz w:val="32"/>
@@ -2544,6 +2513,7 @@
       <w:r>
         <w:rPr>
           <w:rFonts w:ascii="Times New Roman" w:eastAsia="Times New Roman" w:hAnsi="Times New Roman" w:cs="Times New Roman"/>
+          <w:noProof/>
           <w:color w:val="000000"/>
           <w:kern w:val="0"/>
           <w:lang w:eastAsia="es-MX"/>
@@ -2977,7 +2947,7 @@
           <w:kern w:val="0"/>
           <w:sz w:val="32"/>
           <w:szCs w:val="32"/>
-          <w:lang w:eastAsia="es-MX"/>
+          <w:lang w:val="en-US" w:eastAsia="es-MX"/>
           <w14:ligatures w14:val="none"/>
         </w:rPr>
       </w:pPr>
@@ -2990,11 +2960,12 @@
           <w:kern w:val="0"/>
           <w:sz w:val="32"/>
           <w:szCs w:val="32"/>
-          <w:lang w:eastAsia="es-MX"/>
+          <w:lang w:val="en-US" w:eastAsia="es-MX"/>
           <w14:ligatures w14:val="none"/>
         </w:rPr>
         <w:t xml:space="preserve">7. </w:t>
       </w:r>
+      <w:proofErr w:type="spellStart"/>
       <w:r>
         <w:rPr>
           <w:rFonts w:ascii="Times New Roman" w:eastAsia="Times New Roman" w:hAnsi="Times New Roman" w:cs="Times New Roman"/>
@@ -3004,10 +2975,25 @@
           <w:kern w:val="0"/>
           <w:sz w:val="32"/>
           <w:szCs w:val="32"/>
-          <w:lang w:eastAsia="es-MX"/>
-          <w14:ligatures w14:val="none"/>
-        </w:rPr>
-        <w:t>Practicals implications</w:t>
+          <w:lang w:val="en-US" w:eastAsia="es-MX"/>
+          <w14:ligatures w14:val="none"/>
+        </w:rPr>
+        <w:t>Practicals</w:t>
+      </w:r>
+      <w:proofErr w:type="spellEnd"/>
+      <w:r>
+        <w:rPr>
+          <w:rFonts w:ascii="Times New Roman" w:eastAsia="Times New Roman" w:hAnsi="Times New Roman" w:cs="Times New Roman"/>
+          <w:b/>
+          <w:bCs/>
+          <w:color w:val="000000"/>
+          <w:kern w:val="0"/>
+          <w:sz w:val="32"/>
+          <w:szCs w:val="32"/>
+          <w:lang w:val="en-US" w:eastAsia="es-MX"/>
+          <w14:ligatures w14:val="none"/>
+        </w:rPr>
+        <w:t xml:space="preserve"> implications</w:t>
       </w:r>
     </w:p>
     <w:p>
@@ -3254,7 +3240,7 @@
           <w:b/>
           <w:bCs/>
           <w:kern w:val="0"/>
-          <w:lang w:eastAsia="es-MX"/>
+          <w:lang w:val="en-US" w:eastAsia="es-MX"/>
           <w14:ligatures w14:val="none"/>
         </w:rPr>
       </w:pPr>
@@ -3266,7 +3252,7 @@
           <w:kern w:val="0"/>
           <w:sz w:val="32"/>
           <w:szCs w:val="32"/>
-          <w:lang w:eastAsia="es-MX"/>
+          <w:lang w:val="en-US" w:eastAsia="es-MX"/>
           <w14:ligatures w14:val="none"/>
         </w:rPr>
         <w:lastRenderedPageBreak/>
@@ -3293,7 +3279,27 @@
           <w:lang w:val="en-US" w:eastAsia="es-MX"/>
           <w14:ligatures w14:val="none"/>
         </w:rPr>
-        <w:t>The predictive analysis shows that</w:t>
+        <w:t xml:space="preserve">The </w:t>
+      </w:r>
+      <w:r>
+        <w:rPr>
+          <w:rFonts w:ascii="Times New Roman" w:eastAsia="Times New Roman" w:hAnsi="Times New Roman" w:cs="Times New Roman"/>
+          <w:color w:val="000000"/>
+          <w:kern w:val="0"/>
+          <w:lang w:val="en-US" w:eastAsia="es-MX"/>
+          <w14:ligatures w14:val="none"/>
+        </w:rPr>
+        <w:t xml:space="preserve">forecast </w:t>
+      </w:r>
+      <w:r>
+        <w:rPr>
+          <w:rFonts w:ascii="Times New Roman" w:eastAsia="Times New Roman" w:hAnsi="Times New Roman" w:cs="Times New Roman"/>
+          <w:color w:val="000000"/>
+          <w:kern w:val="0"/>
+          <w:lang w:val="en-US" w:eastAsia="es-MX"/>
+          <w14:ligatures w14:val="none"/>
+        </w:rPr>
+        <w:t>analysis shows that</w:t>
       </w:r>
       <w:r>
         <w:rPr>

</xml_diff>